<commit_message>
Improved CDC_B3330 of TP4_cpp
</commit_message>
<xml_diff>
--- a/TP4_cpp/doc/CDC_B3330.docx
+++ b/TP4_cpp/doc/CDC_B3330.docx
@@ -523,13 +523,7 @@
         <w:rPr>
           <w:rFonts w:ascii="Garamond" w:hAnsi="Garamond" w:cs="Arial"/>
         </w:rPr>
-        <w:t xml:space="preserve"> </w:t>
-      </w:r>
-      <w:r>
-        <w:rPr>
-          <w:rFonts w:ascii="Garamond" w:hAnsi="Garamond" w:cs="Arial"/>
-        </w:rPr>
-        <w:t>(mis à part si cette forme a été supprimée ou fait maintenant partie d’une intersection ou union)</w:t>
+        <w:t xml:space="preserve"> (mis à part si cette forme a été supprimée ou fait maintenant partie d’une intersection ou union)</w:t>
       </w:r>
       <w:r>
         <w:rPr>
@@ -691,13 +685,7 @@
         <w:rPr>
           <w:rFonts w:ascii="Garamond" w:hAnsi="Garamond" w:cs="Arial"/>
         </w:rPr>
-        <w:t xml:space="preserve">r une quelconque autre forme </w:t>
-      </w:r>
-      <w:r>
-        <w:rPr>
-          <w:rFonts w:ascii="Garamond" w:hAnsi="Garamond" w:cs="Arial"/>
-        </w:rPr>
-        <w:t>(mis à part si cette forme a été supprimée ou fait maintenant partie d’une intersection ou union)</w:t>
+        <w:t>r une quelconque autre forme (mis à part si cette forme a été supprimée ou fait maintenant partie d’une intersection ou union)</w:t>
       </w:r>
       <w:r>
         <w:rPr>
@@ -2008,19 +1996,7 @@
         <w:rPr>
           <w:rFonts w:ascii="Garamond" w:hAnsi="Garamond" w:cs="Arial"/>
         </w:rPr>
-        <w:t xml:space="preserve"> Permet de charger un fichier au format XML spécifié (de nom « </w:t>
-      </w:r>
-      <w:r>
-        <w:rPr>
-          <w:rFonts w:ascii="Garamond" w:hAnsi="Garamond" w:cs="Arial"/>
-        </w:rPr>
-        <w:t>filename</w:t>
-      </w:r>
-      <w:r>
-        <w:rPr>
-          <w:rFonts w:ascii="Garamond" w:hAnsi="Garamond" w:cs="Arial"/>
-        </w:rPr>
-        <w:t> »). Si le nom du fichier est invalide, si le contenu est invalide, ou si le fichier ne peut pas être ouvert, ERR est affiché et l’état de l’application reste cohérent. Cette commande est annulable avec UNDO.</w:t>
+        <w:t xml:space="preserve"> Permet de charger un fichier au format XML spécifié (de nom « filename »). Si le nom du fichier est invalide, si le contenu est invalide, ou si le fichier ne peut pas être ouvert, ERR est affiché et l’état de l’application reste cohérent. Cette commande est annulable avec UNDO.</w:t>
       </w:r>
     </w:p>
     <w:p>
@@ -2586,6 +2562,14 @@
     </w:p>
     <w:p>
       <w:pPr>
+        <w:jc w:val="both"/>
+        <w:rPr>
+          <w:rFonts w:ascii="Garamond" w:hAnsi="Garamond" w:cs="Arial"/>
+        </w:rPr>
+      </w:pPr>
+    </w:p>
+    <w:p>
+      <w:pPr>
         <w:pStyle w:val="Paragraphedeliste"/>
         <w:numPr>
           <w:ilvl w:val="0"/>
@@ -2600,6 +2584,7 @@
         <w:rPr>
           <w:rFonts w:ascii="Garamond" w:hAnsi="Garamond" w:cs="Arial"/>
         </w:rPr>
+        <w:lastRenderedPageBreak/>
         <w:t>Désactiver</w:t>
       </w:r>
       <w:r>
@@ -2623,6 +2608,7 @@
     </w:p>
     <w:p>
       <w:pPr>
+        <w:ind w:left="360"/>
         <w:jc w:val="both"/>
         <w:rPr>
           <w:rFonts w:ascii="Garamond" w:hAnsi="Garamond" w:cs="Arial"/>
@@ -2735,24 +2721,174 @@
         <w:rPr>
           <w:rFonts w:ascii="Garamond" w:hAnsi="Garamond" w:cs="Arial"/>
         </w:rPr>
-        <w:t xml:space="preserve"> l’affichage de message plus précis au lieu de « ERR » lors d’appel à d’autres </w:t>
-      </w:r>
-      <w:r>
-        <w:rPr>
-          <w:rFonts w:ascii="Garamond" w:hAnsi="Garamond" w:cs="Arial"/>
-        </w:rPr>
-        <w:t>commandes.</w:t>
-      </w:r>
-    </w:p>
-    <w:p>
-      <w:pPr>
-        <w:jc w:val="both"/>
-        <w:rPr>
-          <w:rFonts w:ascii="Garamond" w:hAnsi="Garamond" w:cs="Arial"/>
-        </w:rPr>
-      </w:pPr>
+        <w:t xml:space="preserve"> l’affichage de message plus précis au lieu de « ERR » lors d’appel à d’autres commandes.</w:t>
+      </w:r>
+      <w:r>
+        <w:rPr>
+          <w:rFonts w:ascii="Garamond" w:hAnsi="Garamond" w:cs="Arial"/>
+        </w:rPr>
+        <w:t xml:space="preserve"> </w:t>
+      </w:r>
+    </w:p>
+    <w:p>
+      <w:pPr>
+        <w:jc w:val="both"/>
+        <w:rPr>
+          <w:rFonts w:ascii="Garamond" w:hAnsi="Garamond" w:cs="Arial"/>
+        </w:rPr>
+      </w:pPr>
+    </w:p>
+    <w:p>
+      <w:pPr>
+        <w:pStyle w:val="Paragraphedeliste"/>
+        <w:numPr>
+          <w:ilvl w:val="0"/>
+          <w:numId w:val="7"/>
+        </w:numPr>
+        <w:jc w:val="both"/>
+        <w:rPr>
+          <w:rFonts w:ascii="Garamond" w:hAnsi="Garamond" w:cs="Arial"/>
+        </w:rPr>
+      </w:pPr>
+      <w:r>
+        <w:rPr>
+          <w:rFonts w:ascii="Garamond" w:hAnsi="Garamond" w:cs="Arial"/>
+        </w:rPr>
+        <w:t>Désactiver les messages plus détaillés</w:t>
+      </w:r>
+    </w:p>
+    <w:p>
+      <w:pPr>
+        <w:jc w:val="both"/>
+        <w:rPr>
+          <w:rFonts w:ascii="Garamond" w:hAnsi="Garamond" w:cs="Arial"/>
+        </w:rPr>
+      </w:pPr>
+    </w:p>
+    <w:p>
+      <w:pPr>
+        <w:jc w:val="both"/>
+        <w:rPr>
+          <w:rFonts w:ascii="Garamond" w:hAnsi="Garamond" w:cs="Arial"/>
+        </w:rPr>
+      </w:pPr>
+      <w:r>
+        <w:rPr>
+          <w:rFonts w:ascii="Garamond" w:hAnsi="Garamond" w:cs="Arial"/>
+          <w:b/>
+        </w:rPr>
+        <w:t>Commande </w:t>
+      </w:r>
+      <w:r>
+        <w:rPr>
+          <w:rFonts w:ascii="Garamond" w:hAnsi="Garamond" w:cs="Arial"/>
+        </w:rPr>
+        <w:t xml:space="preserve">: </w:t>
+      </w:r>
+      <w:r>
+        <w:rPr>
+          <w:rFonts w:ascii="Garamond" w:hAnsi="Garamond" w:cs="Arial"/>
+        </w:rPr>
+        <w:t>BENCHMARK repeat_count</w:t>
+      </w:r>
+    </w:p>
+    <w:p>
+      <w:pPr>
+        <w:jc w:val="both"/>
+        <w:rPr>
+          <w:rFonts w:ascii="Garamond" w:hAnsi="Garamond" w:cs="Arial"/>
+        </w:rPr>
+      </w:pPr>
+    </w:p>
+    <w:p>
+      <w:pPr>
+        <w:tabs>
+          <w:tab w:val="left" w:pos="2295"/>
+        </w:tabs>
+        <w:jc w:val="both"/>
+        <w:rPr>
+          <w:rFonts w:ascii="Garamond" w:hAnsi="Garamond" w:cs="Arial"/>
+        </w:rPr>
+      </w:pPr>
+      <w:r>
+        <w:rPr>
+          <w:rFonts w:ascii="Garamond" w:hAnsi="Garamond" w:cs="Arial"/>
+          <w:b/>
+        </w:rPr>
+        <w:t>Réponse </w:t>
+      </w:r>
+      <w:r>
+        <w:rPr>
+          <w:rFonts w:ascii="Garamond" w:hAnsi="Garamond" w:cs="Arial"/>
+        </w:rPr>
+        <w:t>: Résultats des tests de performance.</w:t>
+      </w:r>
+    </w:p>
+    <w:p>
+      <w:pPr>
+        <w:tabs>
+          <w:tab w:val="left" w:pos="2295"/>
+        </w:tabs>
+        <w:jc w:val="both"/>
+        <w:rPr>
+          <w:rFonts w:ascii="Garamond" w:hAnsi="Garamond" w:cs="Arial"/>
+        </w:rPr>
+      </w:pPr>
+      <w:r>
+        <w:rPr>
+          <w:rFonts w:ascii="Garamond" w:hAnsi="Garamond" w:cs="Arial"/>
+        </w:rPr>
+        <w:tab/>
+      </w:r>
+    </w:p>
+    <w:p>
+      <w:pPr>
+        <w:jc w:val="both"/>
+        <w:rPr>
+          <w:rFonts w:ascii="Garamond" w:hAnsi="Garamond" w:cs="Arial"/>
+        </w:rPr>
+      </w:pPr>
+      <w:r>
+        <w:rPr>
+          <w:rFonts w:ascii="Garamond" w:hAnsi="Garamond" w:cs="Arial"/>
+          <w:b/>
+        </w:rPr>
+        <w:t>Description </w:t>
+      </w:r>
+      <w:r>
+        <w:rPr>
+          <w:rFonts w:ascii="Garamond" w:hAnsi="Garamond" w:cs="Arial"/>
+        </w:rPr>
+        <w:t xml:space="preserve">: </w:t>
+      </w:r>
+      <w:r>
+        <w:rPr>
+          <w:rFonts w:ascii="Garamond" w:hAnsi="Garamond" w:cs="Arial"/>
+        </w:rPr>
+        <w:t>Permet d’exécuter des tests de performance avec pour paramètre le nombre de répétition des tests en question (</w:t>
+      </w:r>
+      <w:r>
+        <w:rPr>
+          <w:rFonts w:ascii="Garamond" w:hAnsi="Garamond" w:cs="Arial"/>
+        </w:rPr>
+        <w:t>repeat_count</w:t>
+      </w:r>
+      <w:r>
+        <w:rPr>
+          <w:rFonts w:ascii="Garamond" w:hAnsi="Garamond" w:cs="Arial"/>
+        </w:rPr>
+        <w:t>). Voir le rapport de performances pour plus de détails.</w:t>
+      </w:r>
       <w:bookmarkStart w:id="0" w:name="_GoBack"/>
       <w:bookmarkEnd w:id="0"/>
+    </w:p>
+    <w:p>
+      <w:pPr>
+        <w:jc w:val="both"/>
+        <w:rPr>
+          <w:rFonts w:ascii="Garamond" w:hAnsi="Garamond" w:cs="Arial"/>
+        </w:rPr>
+      </w:pPr>
     </w:p>
     <w:sectPr>
       <w:pgSz w:w="11900" w:h="16840"/>
@@ -2945,6 +3081,92 @@
     </w:lvl>
   </w:abstractNum>
   <w:abstractNum w:abstractNumId="2">
+    <w:nsid w:val="173C1DD3"/>
+    <w:multiLevelType w:val="hybridMultilevel"/>
+    <w:tmpl w:val="D7F45B5A"/>
+    <w:lvl w:ilvl="0" w:tplc="0409000F">
+      <w:start w:val="1"/>
+      <w:numFmt w:val="decimal"/>
+      <w:lvlText w:val="%1."/>
+      <w:lvlJc w:val="left"/>
+      <w:pPr>
+        <w:ind w:left="720" w:hanging="360"/>
+      </w:pPr>
+    </w:lvl>
+    <w:lvl w:ilvl="1" w:tplc="04090019" w:tentative="1">
+      <w:start w:val="1"/>
+      <w:numFmt w:val="lowerLetter"/>
+      <w:lvlText w:val="%2."/>
+      <w:lvlJc w:val="left"/>
+      <w:pPr>
+        <w:ind w:left="1440" w:hanging="360"/>
+      </w:pPr>
+    </w:lvl>
+    <w:lvl w:ilvl="2" w:tplc="0409001B" w:tentative="1">
+      <w:start w:val="1"/>
+      <w:numFmt w:val="lowerRoman"/>
+      <w:lvlText w:val="%3."/>
+      <w:lvlJc w:val="right"/>
+      <w:pPr>
+        <w:ind w:left="2160" w:hanging="180"/>
+      </w:pPr>
+    </w:lvl>
+    <w:lvl w:ilvl="3" w:tplc="0409000F" w:tentative="1">
+      <w:start w:val="1"/>
+      <w:numFmt w:val="decimal"/>
+      <w:lvlText w:val="%4."/>
+      <w:lvlJc w:val="left"/>
+      <w:pPr>
+        <w:ind w:left="2880" w:hanging="360"/>
+      </w:pPr>
+    </w:lvl>
+    <w:lvl w:ilvl="4" w:tplc="04090019" w:tentative="1">
+      <w:start w:val="1"/>
+      <w:numFmt w:val="lowerLetter"/>
+      <w:lvlText w:val="%5."/>
+      <w:lvlJc w:val="left"/>
+      <w:pPr>
+        <w:ind w:left="3600" w:hanging="360"/>
+      </w:pPr>
+    </w:lvl>
+    <w:lvl w:ilvl="5" w:tplc="0409001B" w:tentative="1">
+      <w:start w:val="1"/>
+      <w:numFmt w:val="lowerRoman"/>
+      <w:lvlText w:val="%6."/>
+      <w:lvlJc w:val="right"/>
+      <w:pPr>
+        <w:ind w:left="4320" w:hanging="180"/>
+      </w:pPr>
+    </w:lvl>
+    <w:lvl w:ilvl="6" w:tplc="0409000F" w:tentative="1">
+      <w:start w:val="1"/>
+      <w:numFmt w:val="decimal"/>
+      <w:lvlText w:val="%7."/>
+      <w:lvlJc w:val="left"/>
+      <w:pPr>
+        <w:ind w:left="5040" w:hanging="360"/>
+      </w:pPr>
+    </w:lvl>
+    <w:lvl w:ilvl="7" w:tplc="04090019" w:tentative="1">
+      <w:start w:val="1"/>
+      <w:numFmt w:val="lowerLetter"/>
+      <w:lvlText w:val="%8."/>
+      <w:lvlJc w:val="left"/>
+      <w:pPr>
+        <w:ind w:left="5760" w:hanging="360"/>
+      </w:pPr>
+    </w:lvl>
+    <w:lvl w:ilvl="8" w:tplc="0409001B" w:tentative="1">
+      <w:start w:val="1"/>
+      <w:numFmt w:val="lowerRoman"/>
+      <w:lvlText w:val="%9."/>
+      <w:lvlJc w:val="right"/>
+      <w:pPr>
+        <w:ind w:left="6480" w:hanging="180"/>
+      </w:pPr>
+    </w:lvl>
+  </w:abstractNum>
+  <w:abstractNum w:abstractNumId="3">
     <w:nsid w:val="1D8646F0"/>
     <w:multiLevelType w:val="hybridMultilevel"/>
     <w:tmpl w:val="57500358"/>
@@ -3033,7 +3255,7 @@
       </w:pPr>
     </w:lvl>
   </w:abstractNum>
-  <w:abstractNum w:abstractNumId="3">
+  <w:abstractNum w:abstractNumId="4">
     <w:nsid w:val="28656E71"/>
     <w:multiLevelType w:val="hybridMultilevel"/>
     <w:tmpl w:val="460474A0"/>
@@ -3122,7 +3344,7 @@
       </w:pPr>
     </w:lvl>
   </w:abstractNum>
-  <w:abstractNum w:abstractNumId="4">
+  <w:abstractNum w:abstractNumId="5">
     <w:nsid w:val="2CB2586B"/>
     <w:multiLevelType w:val="hybridMultilevel"/>
     <w:tmpl w:val="90EE9AA2"/>
@@ -3211,7 +3433,93 @@
       </w:pPr>
     </w:lvl>
   </w:abstractNum>
-  <w:abstractNum w:abstractNumId="5">
+  <w:abstractNum w:abstractNumId="6">
+    <w:nsid w:val="379F11D0"/>
+    <w:multiLevelType w:val="hybridMultilevel"/>
+    <w:tmpl w:val="01CA17A4"/>
+    <w:lvl w:ilvl="0" w:tplc="0409000F">
+      <w:start w:val="1"/>
+      <w:numFmt w:val="decimal"/>
+      <w:lvlText w:val="%1."/>
+      <w:lvlJc w:val="left"/>
+      <w:pPr>
+        <w:ind w:left="720" w:hanging="360"/>
+      </w:pPr>
+    </w:lvl>
+    <w:lvl w:ilvl="1" w:tplc="04090019" w:tentative="1">
+      <w:start w:val="1"/>
+      <w:numFmt w:val="lowerLetter"/>
+      <w:lvlText w:val="%2."/>
+      <w:lvlJc w:val="left"/>
+      <w:pPr>
+        <w:ind w:left="1440" w:hanging="360"/>
+      </w:pPr>
+    </w:lvl>
+    <w:lvl w:ilvl="2" w:tplc="0409001B" w:tentative="1">
+      <w:start w:val="1"/>
+      <w:numFmt w:val="lowerRoman"/>
+      <w:lvlText w:val="%3."/>
+      <w:lvlJc w:val="right"/>
+      <w:pPr>
+        <w:ind w:left="2160" w:hanging="180"/>
+      </w:pPr>
+    </w:lvl>
+    <w:lvl w:ilvl="3" w:tplc="0409000F" w:tentative="1">
+      <w:start w:val="1"/>
+      <w:numFmt w:val="decimal"/>
+      <w:lvlText w:val="%4."/>
+      <w:lvlJc w:val="left"/>
+      <w:pPr>
+        <w:ind w:left="2880" w:hanging="360"/>
+      </w:pPr>
+    </w:lvl>
+    <w:lvl w:ilvl="4" w:tplc="04090019" w:tentative="1">
+      <w:start w:val="1"/>
+      <w:numFmt w:val="lowerLetter"/>
+      <w:lvlText w:val="%5."/>
+      <w:lvlJc w:val="left"/>
+      <w:pPr>
+        <w:ind w:left="3600" w:hanging="360"/>
+      </w:pPr>
+    </w:lvl>
+    <w:lvl w:ilvl="5" w:tplc="0409001B" w:tentative="1">
+      <w:start w:val="1"/>
+      <w:numFmt w:val="lowerRoman"/>
+      <w:lvlText w:val="%6."/>
+      <w:lvlJc w:val="right"/>
+      <w:pPr>
+        <w:ind w:left="4320" w:hanging="180"/>
+      </w:pPr>
+    </w:lvl>
+    <w:lvl w:ilvl="6" w:tplc="0409000F" w:tentative="1">
+      <w:start w:val="1"/>
+      <w:numFmt w:val="decimal"/>
+      <w:lvlText w:val="%7."/>
+      <w:lvlJc w:val="left"/>
+      <w:pPr>
+        <w:ind w:left="5040" w:hanging="360"/>
+      </w:pPr>
+    </w:lvl>
+    <w:lvl w:ilvl="7" w:tplc="04090019" w:tentative="1">
+      <w:start w:val="1"/>
+      <w:numFmt w:val="lowerLetter"/>
+      <w:lvlText w:val="%8."/>
+      <w:lvlJc w:val="left"/>
+      <w:pPr>
+        <w:ind w:left="5760" w:hanging="360"/>
+      </w:pPr>
+    </w:lvl>
+    <w:lvl w:ilvl="8" w:tplc="0409001B" w:tentative="1">
+      <w:start w:val="1"/>
+      <w:numFmt w:val="lowerRoman"/>
+      <w:lvlText w:val="%9."/>
+      <w:lvlJc w:val="right"/>
+      <w:pPr>
+        <w:ind w:left="6480" w:hanging="180"/>
+      </w:pPr>
+    </w:lvl>
+  </w:abstractNum>
+  <w:abstractNum w:abstractNumId="7">
     <w:nsid w:val="3FC93EB8"/>
     <w:multiLevelType w:val="hybridMultilevel"/>
     <w:tmpl w:val="E5D0E6BA"/>
@@ -3300,10 +3608,182 @@
       </w:pPr>
     </w:lvl>
   </w:abstractNum>
-  <w:abstractNum w:abstractNumId="6">
+  <w:abstractNum w:abstractNumId="8">
+    <w:nsid w:val="4159329D"/>
+    <w:multiLevelType w:val="hybridMultilevel"/>
+    <w:tmpl w:val="E29E5A10"/>
+    <w:lvl w:ilvl="0" w:tplc="0409000F">
+      <w:start w:val="1"/>
+      <w:numFmt w:val="decimal"/>
+      <w:lvlText w:val="%1."/>
+      <w:lvlJc w:val="left"/>
+      <w:pPr>
+        <w:ind w:left="720" w:hanging="360"/>
+      </w:pPr>
+    </w:lvl>
+    <w:lvl w:ilvl="1" w:tplc="04090019" w:tentative="1">
+      <w:start w:val="1"/>
+      <w:numFmt w:val="lowerLetter"/>
+      <w:lvlText w:val="%2."/>
+      <w:lvlJc w:val="left"/>
+      <w:pPr>
+        <w:ind w:left="1440" w:hanging="360"/>
+      </w:pPr>
+    </w:lvl>
+    <w:lvl w:ilvl="2" w:tplc="0409001B" w:tentative="1">
+      <w:start w:val="1"/>
+      <w:numFmt w:val="lowerRoman"/>
+      <w:lvlText w:val="%3."/>
+      <w:lvlJc w:val="right"/>
+      <w:pPr>
+        <w:ind w:left="2160" w:hanging="180"/>
+      </w:pPr>
+    </w:lvl>
+    <w:lvl w:ilvl="3" w:tplc="0409000F" w:tentative="1">
+      <w:start w:val="1"/>
+      <w:numFmt w:val="decimal"/>
+      <w:lvlText w:val="%4."/>
+      <w:lvlJc w:val="left"/>
+      <w:pPr>
+        <w:ind w:left="2880" w:hanging="360"/>
+      </w:pPr>
+    </w:lvl>
+    <w:lvl w:ilvl="4" w:tplc="04090019" w:tentative="1">
+      <w:start w:val="1"/>
+      <w:numFmt w:val="lowerLetter"/>
+      <w:lvlText w:val="%5."/>
+      <w:lvlJc w:val="left"/>
+      <w:pPr>
+        <w:ind w:left="3600" w:hanging="360"/>
+      </w:pPr>
+    </w:lvl>
+    <w:lvl w:ilvl="5" w:tplc="0409001B" w:tentative="1">
+      <w:start w:val="1"/>
+      <w:numFmt w:val="lowerRoman"/>
+      <w:lvlText w:val="%6."/>
+      <w:lvlJc w:val="right"/>
+      <w:pPr>
+        <w:ind w:left="4320" w:hanging="180"/>
+      </w:pPr>
+    </w:lvl>
+    <w:lvl w:ilvl="6" w:tplc="0409000F" w:tentative="1">
+      <w:start w:val="1"/>
+      <w:numFmt w:val="decimal"/>
+      <w:lvlText w:val="%7."/>
+      <w:lvlJc w:val="left"/>
+      <w:pPr>
+        <w:ind w:left="5040" w:hanging="360"/>
+      </w:pPr>
+    </w:lvl>
+    <w:lvl w:ilvl="7" w:tplc="04090019" w:tentative="1">
+      <w:start w:val="1"/>
+      <w:numFmt w:val="lowerLetter"/>
+      <w:lvlText w:val="%8."/>
+      <w:lvlJc w:val="left"/>
+      <w:pPr>
+        <w:ind w:left="5760" w:hanging="360"/>
+      </w:pPr>
+    </w:lvl>
+    <w:lvl w:ilvl="8" w:tplc="0409001B" w:tentative="1">
+      <w:start w:val="1"/>
+      <w:numFmt w:val="lowerRoman"/>
+      <w:lvlText w:val="%9."/>
+      <w:lvlJc w:val="right"/>
+      <w:pPr>
+        <w:ind w:left="6480" w:hanging="180"/>
+      </w:pPr>
+    </w:lvl>
+  </w:abstractNum>
+  <w:abstractNum w:abstractNumId="9">
+    <w:nsid w:val="47A0073F"/>
+    <w:multiLevelType w:val="hybridMultilevel"/>
+    <w:tmpl w:val="60CC0CE0"/>
+    <w:lvl w:ilvl="0" w:tplc="0409000F">
+      <w:start w:val="1"/>
+      <w:numFmt w:val="decimal"/>
+      <w:lvlText w:val="%1."/>
+      <w:lvlJc w:val="left"/>
+      <w:pPr>
+        <w:ind w:left="720" w:hanging="360"/>
+      </w:pPr>
+    </w:lvl>
+    <w:lvl w:ilvl="1" w:tplc="04090019" w:tentative="1">
+      <w:start w:val="1"/>
+      <w:numFmt w:val="lowerLetter"/>
+      <w:lvlText w:val="%2."/>
+      <w:lvlJc w:val="left"/>
+      <w:pPr>
+        <w:ind w:left="1440" w:hanging="360"/>
+      </w:pPr>
+    </w:lvl>
+    <w:lvl w:ilvl="2" w:tplc="0409001B" w:tentative="1">
+      <w:start w:val="1"/>
+      <w:numFmt w:val="lowerRoman"/>
+      <w:lvlText w:val="%3."/>
+      <w:lvlJc w:val="right"/>
+      <w:pPr>
+        <w:ind w:left="2160" w:hanging="180"/>
+      </w:pPr>
+    </w:lvl>
+    <w:lvl w:ilvl="3" w:tplc="0409000F" w:tentative="1">
+      <w:start w:val="1"/>
+      <w:numFmt w:val="decimal"/>
+      <w:lvlText w:val="%4."/>
+      <w:lvlJc w:val="left"/>
+      <w:pPr>
+        <w:ind w:left="2880" w:hanging="360"/>
+      </w:pPr>
+    </w:lvl>
+    <w:lvl w:ilvl="4" w:tplc="04090019" w:tentative="1">
+      <w:start w:val="1"/>
+      <w:numFmt w:val="lowerLetter"/>
+      <w:lvlText w:val="%5."/>
+      <w:lvlJc w:val="left"/>
+      <w:pPr>
+        <w:ind w:left="3600" w:hanging="360"/>
+      </w:pPr>
+    </w:lvl>
+    <w:lvl w:ilvl="5" w:tplc="0409001B" w:tentative="1">
+      <w:start w:val="1"/>
+      <w:numFmt w:val="lowerRoman"/>
+      <w:lvlText w:val="%6."/>
+      <w:lvlJc w:val="right"/>
+      <w:pPr>
+        <w:ind w:left="4320" w:hanging="180"/>
+      </w:pPr>
+    </w:lvl>
+    <w:lvl w:ilvl="6" w:tplc="0409000F" w:tentative="1">
+      <w:start w:val="1"/>
+      <w:numFmt w:val="decimal"/>
+      <w:lvlText w:val="%7."/>
+      <w:lvlJc w:val="left"/>
+      <w:pPr>
+        <w:ind w:left="5040" w:hanging="360"/>
+      </w:pPr>
+    </w:lvl>
+    <w:lvl w:ilvl="7" w:tplc="04090019" w:tentative="1">
+      <w:start w:val="1"/>
+      <w:numFmt w:val="lowerLetter"/>
+      <w:lvlText w:val="%8."/>
+      <w:lvlJc w:val="left"/>
+      <w:pPr>
+        <w:ind w:left="5760" w:hanging="360"/>
+      </w:pPr>
+    </w:lvl>
+    <w:lvl w:ilvl="8" w:tplc="0409001B" w:tentative="1">
+      <w:start w:val="1"/>
+      <w:numFmt w:val="lowerRoman"/>
+      <w:lvlText w:val="%9."/>
+      <w:lvlJc w:val="right"/>
+      <w:pPr>
+        <w:ind w:left="6480" w:hanging="180"/>
+      </w:pPr>
+    </w:lvl>
+  </w:abstractNum>
+  <w:abstractNum w:abstractNumId="10">
     <w:nsid w:val="4BFA6C1A"/>
     <w:multiLevelType w:val="hybridMultilevel"/>
-    <w:tmpl w:val="98BCCE6C"/>
+    <w:tmpl w:val="D90E794E"/>
     <w:lvl w:ilvl="0" w:tplc="040C0011">
       <w:start w:val="1"/>
       <w:numFmt w:val="decimal"/>
@@ -3389,7 +3869,7 @@
       </w:pPr>
     </w:lvl>
   </w:abstractNum>
-  <w:abstractNum w:abstractNumId="7">
+  <w:abstractNum w:abstractNumId="11">
     <w:nsid w:val="4D7E1973"/>
     <w:multiLevelType w:val="hybridMultilevel"/>
     <w:tmpl w:val="EC4CB9A2"/>
@@ -3478,7 +3958,7 @@
       </w:pPr>
     </w:lvl>
   </w:abstractNum>
-  <w:abstractNum w:abstractNumId="8">
+  <w:abstractNum w:abstractNumId="12">
     <w:nsid w:val="52B53B22"/>
     <w:multiLevelType w:val="hybridMultilevel"/>
     <w:tmpl w:val="402C56CA"/>
@@ -3567,7 +4047,7 @@
       </w:pPr>
     </w:lvl>
   </w:abstractNum>
-  <w:abstractNum w:abstractNumId="9">
+  <w:abstractNum w:abstractNumId="13">
     <w:nsid w:val="7088552C"/>
     <w:multiLevelType w:val="hybridMultilevel"/>
     <w:tmpl w:val="02E441CC"/>
@@ -3656,35 +4136,139 @@
       </w:pPr>
     </w:lvl>
   </w:abstractNum>
+  <w:abstractNum w:abstractNumId="14">
+    <w:nsid w:val="7DA91256"/>
+    <w:multiLevelType w:val="hybridMultilevel"/>
+    <w:tmpl w:val="98BCCE6C"/>
+    <w:lvl w:ilvl="0" w:tplc="040C0011">
+      <w:start w:val="1"/>
+      <w:numFmt w:val="decimal"/>
+      <w:lvlText w:val="%1)"/>
+      <w:lvlJc w:val="left"/>
+      <w:pPr>
+        <w:ind w:left="720" w:hanging="360"/>
+      </w:pPr>
+      <w:rPr>
+        <w:rFonts w:hint="default"/>
+      </w:rPr>
+    </w:lvl>
+    <w:lvl w:ilvl="1" w:tplc="040C0019" w:tentative="1">
+      <w:start w:val="1"/>
+      <w:numFmt w:val="lowerLetter"/>
+      <w:lvlText w:val="%2."/>
+      <w:lvlJc w:val="left"/>
+      <w:pPr>
+        <w:ind w:left="1440" w:hanging="360"/>
+      </w:pPr>
+    </w:lvl>
+    <w:lvl w:ilvl="2" w:tplc="040C001B" w:tentative="1">
+      <w:start w:val="1"/>
+      <w:numFmt w:val="lowerRoman"/>
+      <w:lvlText w:val="%3."/>
+      <w:lvlJc w:val="right"/>
+      <w:pPr>
+        <w:ind w:left="2160" w:hanging="180"/>
+      </w:pPr>
+    </w:lvl>
+    <w:lvl w:ilvl="3" w:tplc="040C000F" w:tentative="1">
+      <w:start w:val="1"/>
+      <w:numFmt w:val="decimal"/>
+      <w:lvlText w:val="%4."/>
+      <w:lvlJc w:val="left"/>
+      <w:pPr>
+        <w:ind w:left="2880" w:hanging="360"/>
+      </w:pPr>
+    </w:lvl>
+    <w:lvl w:ilvl="4" w:tplc="040C0019" w:tentative="1">
+      <w:start w:val="1"/>
+      <w:numFmt w:val="lowerLetter"/>
+      <w:lvlText w:val="%5."/>
+      <w:lvlJc w:val="left"/>
+      <w:pPr>
+        <w:ind w:left="3600" w:hanging="360"/>
+      </w:pPr>
+    </w:lvl>
+    <w:lvl w:ilvl="5" w:tplc="040C001B" w:tentative="1">
+      <w:start w:val="1"/>
+      <w:numFmt w:val="lowerRoman"/>
+      <w:lvlText w:val="%6."/>
+      <w:lvlJc w:val="right"/>
+      <w:pPr>
+        <w:ind w:left="4320" w:hanging="180"/>
+      </w:pPr>
+    </w:lvl>
+    <w:lvl w:ilvl="6" w:tplc="040C000F" w:tentative="1">
+      <w:start w:val="1"/>
+      <w:numFmt w:val="decimal"/>
+      <w:lvlText w:val="%7."/>
+      <w:lvlJc w:val="left"/>
+      <w:pPr>
+        <w:ind w:left="5040" w:hanging="360"/>
+      </w:pPr>
+    </w:lvl>
+    <w:lvl w:ilvl="7" w:tplc="040C0019" w:tentative="1">
+      <w:start w:val="1"/>
+      <w:numFmt w:val="lowerLetter"/>
+      <w:lvlText w:val="%8."/>
+      <w:lvlJc w:val="left"/>
+      <w:pPr>
+        <w:ind w:left="5760" w:hanging="360"/>
+      </w:pPr>
+    </w:lvl>
+    <w:lvl w:ilvl="8" w:tplc="040C001B" w:tentative="1">
+      <w:start w:val="1"/>
+      <w:numFmt w:val="lowerRoman"/>
+      <w:lvlText w:val="%9."/>
+      <w:lvlJc w:val="right"/>
+      <w:pPr>
+        <w:ind w:left="6480" w:hanging="180"/>
+      </w:pPr>
+    </w:lvl>
+  </w:abstractNum>
   <w:num w:numId="1">
-    <w:abstractNumId w:val="7"/>
+    <w:abstractNumId w:val="11"/>
   </w:num>
   <w:num w:numId="2">
+    <w:abstractNumId w:val="4"/>
+  </w:num>
+  <w:num w:numId="3">
     <w:abstractNumId w:val="3"/>
   </w:num>
-  <w:num w:numId="3">
-    <w:abstractNumId w:val="2"/>
-  </w:num>
   <w:num w:numId="4">
-    <w:abstractNumId w:val="9"/>
+    <w:abstractNumId w:val="13"/>
   </w:num>
   <w:num w:numId="5">
-    <w:abstractNumId w:val="4"/>
+    <w:abstractNumId w:val="5"/>
   </w:num>
   <w:num w:numId="6">
-    <w:abstractNumId w:val="8"/>
+    <w:abstractNumId w:val="12"/>
   </w:num>
   <w:num w:numId="7">
-    <w:abstractNumId w:val="6"/>
+    <w:abstractNumId w:val="10"/>
   </w:num>
   <w:num w:numId="8">
-    <w:abstractNumId w:val="5"/>
+    <w:abstractNumId w:val="7"/>
   </w:num>
   <w:num w:numId="9">
     <w:abstractNumId w:val="0"/>
   </w:num>
   <w:num w:numId="10">
     <w:abstractNumId w:val="1"/>
+  </w:num>
+  <w:num w:numId="11">
+    <w:abstractNumId w:val="6"/>
+  </w:num>
+  <w:num w:numId="12">
+    <w:abstractNumId w:val="9"/>
+  </w:num>
+  <w:num w:numId="13">
+    <w:abstractNumId w:val="8"/>
+  </w:num>
+  <w:num w:numId="14">
+    <w:abstractNumId w:val="2"/>
+  </w:num>
+  <w:num w:numId="15">
+    <w:abstractNumId w:val="14"/>
   </w:num>
 </w:numbering>
 </file>

</xml_diff>